<commit_message>
3 CSE , 2 CSE Updates Regarding Faculty names.
</commit_message>
<xml_diff>
--- a/SEM-1/CSE_TT/2CSE_TT_2022_23.docx
+++ b/SEM-1/CSE_TT/2CSE_TT_2022_23.docx
@@ -1051,16 +1051,6 @@
               </w:rPr>
               <w:t>T&amp;P</w:t>
             </w:r>
-            <w:r>
-              <w:rPr>
-                <w:rFonts w:asciiTheme="majorHAnsi" w:hAnsiTheme="majorHAnsi"/>
-                <w:b/>
-                <w:bCs/>
-                <w:sz w:val="24"/>
-                <w:szCs w:val="24"/>
-              </w:rPr>
-              <w:t>(E)</w:t>
-            </w:r>
           </w:p>
         </w:tc>
         <w:tc>
@@ -1361,7 +1351,7 @@
                 <w:sz w:val="24"/>
                 <w:szCs w:val="24"/>
               </w:rPr>
-              <w:t>T&amp;P(E)</w:t>
+              <w:t>T&amp;P</w:t>
             </w:r>
           </w:p>
         </w:tc>
@@ -3663,8 +3653,6 @@
               </w:rPr>
               <w:t>Suneetha</w:t>
             </w:r>
-            <w:bookmarkStart w:id="0" w:name="_GoBack"/>
-            <w:bookmarkEnd w:id="0"/>
             <w:proofErr w:type="spellEnd"/>
           </w:p>
         </w:tc>
@@ -3959,6 +3947,144 @@
               <w:t>Leela</w:t>
             </w:r>
             <w:proofErr w:type="spellEnd"/>
+          </w:p>
+        </w:tc>
+      </w:tr>
+      <w:tr>
+        <w:trPr>
+          <w:trHeight w:val="269"/>
+        </w:trPr>
+        <w:tc>
+          <w:tcPr>
+            <w:tcW w:w="0" w:type="auto"/>
+            <w:shd w:val="clear" w:color="auto" w:fill="auto"/>
+            <w:noWrap/>
+          </w:tcPr>
+          <w:p>
+            <w:pPr>
+              <w:spacing w:after="0" w:line="240" w:lineRule="auto"/>
+              <w:ind w:left="29"/>
+              <w:jc w:val="center"/>
+              <w:rPr>
+                <w:rFonts w:ascii="Cambria" w:eastAsia="Cambria" w:hAnsi="Cambria" w:cs="Cambria"/>
+                <w:sz w:val="20"/>
+                <w:szCs w:val="20"/>
+              </w:rPr>
+            </w:pPr>
+            <w:r>
+              <w:rPr>
+                <w:rFonts w:ascii="Cambria" w:eastAsia="Cambria" w:hAnsi="Cambria" w:cs="Cambria"/>
+                <w:sz w:val="20"/>
+                <w:szCs w:val="20"/>
+              </w:rPr>
+              <w:t>11</w:t>
+            </w:r>
+          </w:p>
+        </w:tc>
+        <w:tc>
+          <w:tcPr>
+            <w:tcW w:w="0" w:type="auto"/>
+            <w:shd w:val="clear" w:color="auto" w:fill="auto"/>
+          </w:tcPr>
+          <w:p>
+            <w:pPr>
+              <w:spacing w:after="0" w:line="240" w:lineRule="auto"/>
+              <w:ind w:left="29"/>
+              <w:rPr>
+                <w:rFonts w:ascii="Cambria" w:eastAsia="Cambria" w:hAnsi="Cambria" w:cs="Cambria"/>
+                <w:sz w:val="20"/>
+                <w:szCs w:val="20"/>
+              </w:rPr>
+            </w:pPr>
+          </w:p>
+        </w:tc>
+        <w:tc>
+          <w:tcPr>
+            <w:tcW w:w="0" w:type="auto"/>
+            <w:shd w:val="clear" w:color="auto" w:fill="auto"/>
+            <w:noWrap/>
+          </w:tcPr>
+          <w:p>
+            <w:pPr>
+              <w:spacing w:after="0" w:line="240" w:lineRule="auto"/>
+              <w:ind w:left="29"/>
+              <w:rPr>
+                <w:rFonts w:ascii="Cambria" w:eastAsia="Cambria" w:hAnsi="Cambria" w:cs="Cambria"/>
+                <w:sz w:val="20"/>
+                <w:szCs w:val="20"/>
+              </w:rPr>
+            </w:pPr>
+            <w:r>
+              <w:rPr>
+                <w:rFonts w:ascii="Cambria" w:eastAsia="Cambria" w:hAnsi="Cambria" w:cs="Cambria"/>
+                <w:sz w:val="20"/>
+                <w:szCs w:val="20"/>
+              </w:rPr>
+              <w:t xml:space="preserve">Training &amp; </w:t>
+            </w:r>
+            <w:proofErr w:type="spellStart"/>
+            <w:r>
+              <w:rPr>
+                <w:rFonts w:ascii="Cambria" w:eastAsia="Cambria" w:hAnsi="Cambria" w:cs="Cambria"/>
+                <w:sz w:val="20"/>
+                <w:szCs w:val="20"/>
+              </w:rPr>
+              <w:t>Placemet</w:t>
+            </w:r>
+            <w:proofErr w:type="spellEnd"/>
+          </w:p>
+        </w:tc>
+        <w:tc>
+          <w:tcPr>
+            <w:tcW w:w="0" w:type="auto"/>
+            <w:vAlign w:val="center"/>
+          </w:tcPr>
+          <w:p>
+            <w:pPr>
+              <w:spacing w:after="0" w:line="240" w:lineRule="auto"/>
+              <w:ind w:left="29"/>
+              <w:jc w:val="center"/>
+              <w:rPr>
+                <w:rFonts w:ascii="Cambria" w:eastAsia="Cambria" w:hAnsi="Cambria" w:cs="Cambria"/>
+                <w:sz w:val="20"/>
+                <w:szCs w:val="20"/>
+              </w:rPr>
+            </w:pPr>
+            <w:r>
+              <w:rPr>
+                <w:rFonts w:ascii="Cambria" w:eastAsia="Cambria" w:hAnsi="Cambria" w:cs="Cambria"/>
+                <w:sz w:val="20"/>
+                <w:szCs w:val="20"/>
+              </w:rPr>
+              <w:t xml:space="preserve">T &amp; P </w:t>
+            </w:r>
+          </w:p>
+        </w:tc>
+        <w:tc>
+          <w:tcPr>
+            <w:tcW w:w="0" w:type="auto"/>
+            <w:shd w:val="clear" w:color="auto" w:fill="auto"/>
+            <w:noWrap/>
+            <w:vAlign w:val="center"/>
+          </w:tcPr>
+          <w:p>
+            <w:pPr>
+              <w:spacing w:after="0" w:line="240" w:lineRule="auto"/>
+              <w:ind w:left="29"/>
+              <w:rPr>
+                <w:rFonts w:ascii="Cambria" w:eastAsia="Cambria" w:hAnsi="Cambria" w:cs="Cambria"/>
+                <w:sz w:val="20"/>
+                <w:szCs w:val="20"/>
+              </w:rPr>
+            </w:pPr>
+            <w:r>
+              <w:rPr>
+                <w:rFonts w:ascii="Cambria" w:eastAsia="Cambria" w:hAnsi="Cambria" w:cs="Cambria"/>
+                <w:sz w:val="20"/>
+                <w:szCs w:val="20"/>
+              </w:rPr>
+              <w:t>Mr. D. Anil Kumar</w:t>
+            </w:r>
           </w:p>
         </w:tc>
       </w:tr>
@@ -4147,7 +4273,6 @@
           <w:szCs w:val="36"/>
           <w:highlight w:val="lightGray"/>
         </w:rPr>
-        <w:lastRenderedPageBreak/>
         <w:t>TIME TABLE</w:t>
       </w:r>
     </w:p>
@@ -8261,6 +8386,136 @@
           </w:p>
         </w:tc>
       </w:tr>
+      <w:tr>
+        <w:trPr>
+          <w:trHeight w:val="170"/>
+        </w:trPr>
+        <w:tc>
+          <w:tcPr>
+            <w:tcW w:w="0" w:type="auto"/>
+            <w:shd w:val="clear" w:color="auto" w:fill="auto"/>
+            <w:noWrap/>
+          </w:tcPr>
+          <w:p>
+            <w:pPr>
+              <w:spacing w:after="0"/>
+              <w:ind w:left="29"/>
+              <w:jc w:val="center"/>
+              <w:rPr>
+                <w:rFonts w:ascii="Cambria" w:eastAsia="Cambria" w:hAnsi="Cambria" w:cs="Cambria"/>
+                <w:sz w:val="20"/>
+                <w:szCs w:val="20"/>
+              </w:rPr>
+            </w:pPr>
+            <w:bookmarkStart w:id="0" w:name="_GoBack" w:colFirst="4" w:colLast="4"/>
+            <w:r>
+              <w:rPr>
+                <w:rFonts w:ascii="Cambria" w:eastAsia="Cambria" w:hAnsi="Cambria" w:cs="Cambria"/>
+                <w:sz w:val="20"/>
+                <w:szCs w:val="20"/>
+              </w:rPr>
+              <w:t>11</w:t>
+            </w:r>
+          </w:p>
+        </w:tc>
+        <w:tc>
+          <w:tcPr>
+            <w:tcW w:w="0" w:type="auto"/>
+            <w:shd w:val="clear" w:color="auto" w:fill="auto"/>
+          </w:tcPr>
+          <w:p>
+            <w:pPr>
+              <w:spacing w:after="0" w:line="240" w:lineRule="auto"/>
+              <w:ind w:left="29"/>
+              <w:jc w:val="center"/>
+              <w:rPr>
+                <w:rFonts w:ascii="Cambria" w:eastAsia="Cambria" w:hAnsi="Cambria" w:cs="Cambria"/>
+                <w:sz w:val="20"/>
+                <w:szCs w:val="20"/>
+              </w:rPr>
+            </w:pPr>
+          </w:p>
+        </w:tc>
+        <w:tc>
+          <w:tcPr>
+            <w:tcW w:w="0" w:type="auto"/>
+          </w:tcPr>
+          <w:p>
+            <w:pPr>
+              <w:spacing w:after="0" w:line="240" w:lineRule="auto"/>
+              <w:ind w:left="29"/>
+              <w:rPr>
+                <w:rFonts w:ascii="Cambria" w:eastAsia="Cambria" w:hAnsi="Cambria" w:cs="Cambria"/>
+                <w:sz w:val="20"/>
+                <w:szCs w:val="20"/>
+              </w:rPr>
+            </w:pPr>
+            <w:r>
+              <w:rPr>
+                <w:rFonts w:ascii="Cambria" w:eastAsia="Cambria" w:hAnsi="Cambria" w:cs="Cambria"/>
+                <w:sz w:val="20"/>
+                <w:szCs w:val="20"/>
+              </w:rPr>
+              <w:t>Training &amp; Placement</w:t>
+            </w:r>
+          </w:p>
+        </w:tc>
+        <w:tc>
+          <w:tcPr>
+            <w:tcW w:w="0" w:type="auto"/>
+            <w:shd w:val="clear" w:color="auto" w:fill="auto"/>
+            <w:noWrap/>
+          </w:tcPr>
+          <w:p>
+            <w:pPr>
+              <w:spacing w:after="0" w:line="240" w:lineRule="auto"/>
+              <w:ind w:left="29"/>
+              <w:jc w:val="center"/>
+              <w:rPr>
+                <w:rFonts w:ascii="Cambria" w:eastAsia="Cambria" w:hAnsi="Cambria" w:cs="Cambria"/>
+                <w:sz w:val="20"/>
+                <w:szCs w:val="20"/>
+              </w:rPr>
+            </w:pPr>
+            <w:r>
+              <w:rPr>
+                <w:rFonts w:ascii="Cambria" w:eastAsia="Cambria" w:hAnsi="Cambria" w:cs="Cambria"/>
+                <w:sz w:val="20"/>
+                <w:szCs w:val="20"/>
+              </w:rPr>
+              <w:t>T&amp;P</w:t>
+            </w:r>
+          </w:p>
+        </w:tc>
+        <w:tc>
+          <w:tcPr>
+            <w:tcW w:w="0" w:type="auto"/>
+            <w:shd w:val="clear" w:color="auto" w:fill="auto"/>
+            <w:noWrap/>
+            <w:vAlign w:val="center"/>
+          </w:tcPr>
+          <w:p>
+            <w:pPr>
+              <w:spacing w:after="0" w:line="240" w:lineRule="auto"/>
+              <w:ind w:left="29"/>
+              <w:rPr>
+                <w:rFonts w:ascii="Cambria" w:eastAsia="Cambria" w:hAnsi="Cambria" w:cs="Cambria"/>
+                <w:sz w:val="20"/>
+                <w:szCs w:val="20"/>
+              </w:rPr>
+            </w:pPr>
+            <w:r>
+              <w:rPr>
+                <w:rFonts w:ascii="Cambria" w:eastAsia="Cambria" w:hAnsi="Cambria" w:cs="Cambria"/>
+                <w:sz w:val="20"/>
+                <w:szCs w:val="20"/>
+              </w:rPr>
+              <w:t>Mr. C. Lakshmi Narayana</w:t>
+            </w:r>
+          </w:p>
+        </w:tc>
+      </w:tr>
+      <w:bookmarkEnd w:id="0"/>
     </w:tbl>
     <w:p>
       <w:pPr>
@@ -11909,7 +12164,7 @@
 </file>
 
 <file path=customXml/itemProps1.xml><?xml version="1.0" encoding="utf-8"?>
-<ds:datastoreItem xmlns:ds="http://schemas.openxmlformats.org/officeDocument/2006/customXml" ds:itemID="{0BDADFBE-71DD-491D-B38F-4B9DD6133AF2}">
+<ds:datastoreItem xmlns:ds="http://schemas.openxmlformats.org/officeDocument/2006/customXml" ds:itemID="{F2A80395-A061-48E8-A4A9-D27034F7DFE1}">
   <ds:schemaRefs>
     <ds:schemaRef ds:uri="http://schemas.openxmlformats.org/officeDocument/2006/bibliography"/>
   </ds:schemaRefs>

</xml_diff>

<commit_message>
English Faculty and T & P Details are updated in this Commit
</commit_message>
<xml_diff>
--- a/SEM-1/CSE_TT/2CSE_TT_2022_23.docx
+++ b/SEM-1/CSE_TT/2CSE_TT_2022_23.docx
@@ -2688,6 +2688,7 @@
                 <w:szCs w:val="20"/>
               </w:rPr>
             </w:pPr>
+            <w:bookmarkStart w:id="0" w:name="_GoBack" w:colFirst="4" w:colLast="4"/>
             <w:r>
               <w:rPr>
                 <w:rFonts w:ascii="Cambria" w:eastAsia="Cambria" w:hAnsi="Cambria" w:cs="Cambria"/>
@@ -2799,11 +2800,12 @@
                 <w:sz w:val="20"/>
                 <w:szCs w:val="20"/>
               </w:rPr>
-              <w:t>Mr. C. Lakshmi Narayana</w:t>
+              <w:t>Mr. D. Anil Kumar</w:t>
             </w:r>
           </w:p>
         </w:tc>
       </w:tr>
+      <w:bookmarkEnd w:id="0"/>
       <w:tr>
         <w:trPr>
           <w:trHeight w:val="233"/>
@@ -8407,7 +8409,6 @@
                 <w:szCs w:val="20"/>
               </w:rPr>
             </w:pPr>
-            <w:bookmarkStart w:id="0" w:name="_GoBack" w:colFirst="4" w:colLast="4"/>
             <w:r>
               <w:rPr>
                 <w:rFonts w:ascii="Cambria" w:eastAsia="Cambria" w:hAnsi="Cambria" w:cs="Cambria"/>
@@ -8515,7 +8516,6 @@
           </w:p>
         </w:tc>
       </w:tr>
-      <w:bookmarkEnd w:id="0"/>
     </w:tbl>
     <w:p>
       <w:pPr>
@@ -12164,7 +12164,7 @@
 </file>
 
 <file path=customXml/itemProps1.xml><?xml version="1.0" encoding="utf-8"?>
-<ds:datastoreItem xmlns:ds="http://schemas.openxmlformats.org/officeDocument/2006/customXml" ds:itemID="{F2A80395-A061-48E8-A4A9-D27034F7DFE1}">
+<ds:datastoreItem xmlns:ds="http://schemas.openxmlformats.org/officeDocument/2006/customXml" ds:itemID="{B4B3D116-F2F4-41CE-A62F-3DA3F97529EC}">
   <ds:schemaRefs>
     <ds:schemaRef ds:uri="http://schemas.openxmlformats.org/officeDocument/2006/bibliography"/>
   </ds:schemaRefs>

</xml_diff>